<commit_message>
restructured all code files, added graph algorithms
</commit_message>
<xml_diff>
--- a/docs/ЛР_АОД_графы.docx
+++ b/docs/ЛР_АОД_графы.docx
@@ -81,19 +81,7 @@
           <w:szCs w:val="24"/>
           <w:shd w:val="clear" w:color="auto" w:fill="FFFFFF"/>
         </w:rPr>
-        <w:t xml:space="preserve">, </w:t>
-      </w:r>
-      <w:bookmarkStart w:id="0" w:name="_GoBack"/>
-      <w:bookmarkEnd w:id="0"/>
-      <w:r>
-        <w:rPr>
-          <w:rFonts w:ascii="Times New Roman" w:hAnsi="Times New Roman" w:cs="Times New Roman"/>
-          <w:color w:val="000000"/>
-          <w:sz w:val="24"/>
-          <w:szCs w:val="24"/>
-          <w:shd w:val="clear" w:color="auto" w:fill="FFFFFF"/>
-        </w:rPr>
-        <w:t>состоящ</w:t>
+        <w:t>, состоящ</w:t>
       </w:r>
       <w:r>
         <w:rPr>
@@ -240,25 +228,47 @@
       <w:r>
         <w:rPr>
           <w:rFonts w:ascii="Times New Roman" w:hAnsi="Times New Roman" w:cs="Times New Roman"/>
+          <w:sz w:val="24"/>
+          <w:szCs w:val="24"/>
+        </w:rPr>
+        <w:t>Беллмана-Форда</w:t>
+      </w:r>
+      <w:r>
+        <w:rPr>
+          <w:rFonts w:ascii="Times New Roman" w:hAnsi="Times New Roman" w:cs="Times New Roman"/>
+          <w:sz w:val="24"/>
+          <w:szCs w:val="24"/>
+        </w:rPr>
+        <w:t xml:space="preserve">, </w:t>
+      </w:r>
+      <w:r>
+        <w:rPr>
+          <w:rFonts w:ascii="Times New Roman" w:hAnsi="Times New Roman" w:cs="Times New Roman"/>
           <w:b/>
           <w:bCs/>
           <w:sz w:val="24"/>
           <w:szCs w:val="24"/>
         </w:rPr>
-        <w:t>Беллмана-Форда</w:t>
-      </w:r>
-      <w:r>
-        <w:rPr>
-          <w:rFonts w:ascii="Times New Roman" w:hAnsi="Times New Roman" w:cs="Times New Roman"/>
-          <w:sz w:val="24"/>
-          <w:szCs w:val="24"/>
-        </w:rPr>
-        <w:t>, Флойда-</w:t>
+        <w:t>Флой</w:t>
+      </w:r>
+      <w:bookmarkStart w:id="0" w:name="_GoBack"/>
+      <w:bookmarkEnd w:id="0"/>
+      <w:r>
+        <w:rPr>
+          <w:rFonts w:ascii="Times New Roman" w:hAnsi="Times New Roman" w:cs="Times New Roman"/>
+          <w:b/>
+          <w:bCs/>
+          <w:sz w:val="24"/>
+          <w:szCs w:val="24"/>
+        </w:rPr>
+        <w:t>да-</w:t>
       </w:r>
       <w:proofErr w:type="spellStart"/>
       <w:r>
         <w:rPr>
           <w:rFonts w:ascii="Times New Roman" w:hAnsi="Times New Roman" w:cs="Times New Roman"/>
+          <w:b/>
+          <w:bCs/>
           <w:sz w:val="24"/>
           <w:szCs w:val="24"/>
         </w:rPr>
@@ -857,6 +867,7 @@
     <w:lsdException w:name="HTML Sample" w:semiHidden="1" w:unhideWhenUsed="1"/>
     <w:lsdException w:name="HTML Typewriter" w:semiHidden="1" w:unhideWhenUsed="1"/>
     <w:lsdException w:name="HTML Variable" w:semiHidden="1" w:unhideWhenUsed="1"/>
+    <w:lsdException w:name="Normal Table" w:semiHidden="1" w:unhideWhenUsed="1"/>
     <w:lsdException w:name="annotation subject" w:semiHidden="1" w:unhideWhenUsed="1"/>
     <w:lsdException w:name="No List" w:semiHidden="1" w:unhideWhenUsed="1"/>
     <w:lsdException w:name="Outline List 1" w:semiHidden="1" w:unhideWhenUsed="1"/>
@@ -903,8 +914,10 @@
     <w:lsdException w:name="Table Subtle 2" w:semiHidden="1" w:unhideWhenUsed="1"/>
     <w:lsdException w:name="Table Web 1" w:semiHidden="1" w:unhideWhenUsed="1"/>
     <w:lsdException w:name="Table Web 2" w:semiHidden="1" w:unhideWhenUsed="1"/>
+    <w:lsdException w:name="Table Web 3" w:semiHidden="1" w:unhideWhenUsed="1"/>
     <w:lsdException w:name="Balloon Text" w:semiHidden="1" w:unhideWhenUsed="1"/>
     <w:lsdException w:name="Table Grid" w:uiPriority="59"/>
+    <w:lsdException w:name="Table Theme" w:semiHidden="1" w:unhideWhenUsed="1"/>
     <w:lsdException w:name="Placeholder Text" w:semiHidden="1"/>
     <w:lsdException w:name="No Spacing" w:uiPriority="1" w:qFormat="1"/>
     <w:lsdException w:name="Light Shading" w:uiPriority="60"/>

</xml_diff>